<commit_message>
started working on welcome page
</commit_message>
<xml_diff>
--- a/docs/TDD.docx
+++ b/docs/TDD.docx
@@ -701,11 +701,9 @@
       <w:r>
         <w:t xml:space="preserve">CSS, </w:t>
       </w:r>
-      <w:proofErr w:type="spellStart"/>
       <w:r>
         <w:t>shadcn</w:t>
       </w:r>
-      <w:proofErr w:type="spellEnd"/>
       <w:r>
         <w:t xml:space="preserve"> component library</w:t>
       </w:r>
@@ -714,16 +712,11 @@
       <w:r>
         <w:t xml:space="preserve">Animations with GSAP library or </w:t>
       </w:r>
-      <w:proofErr w:type="spellStart"/>
       <w:r>
         <w:t>s</w:t>
       </w:r>
       <w:r>
-        <w:t>css</w:t>
-      </w:r>
-      <w:proofErr w:type="spellEnd"/>
-      <w:r>
-        <w:t>.</w:t>
+        <w:t>css.</w:t>
       </w:r>
     </w:p>
     <w:p>
@@ -778,15 +771,7 @@
         <w:t>So,</w:t>
       </w:r>
       <w:r>
-        <w:t xml:space="preserve"> the whole website will be a forum built out of real html </w:t>
-      </w:r>
-      <w:proofErr w:type="spellStart"/>
-      <w:r>
-        <w:t>ui</w:t>
-      </w:r>
-      <w:proofErr w:type="spellEnd"/>
-      <w:r>
-        <w:t xml:space="preserve"> elements, not some image or embedded unity game. </w:t>
+        <w:t xml:space="preserve"> the whole website will be a forum built out of real html ui elements, not some image or embedded unity game. </w:t>
       </w:r>
       <w:r>
         <w:t>Players are</w:t>
@@ -819,24 +804,11 @@
       <w:r>
         <w:t xml:space="preserve">is </w:t>
       </w:r>
-      <w:proofErr w:type="spellStart"/>
-      <w:r>
-        <w:t>gonna</w:t>
-      </w:r>
-      <w:proofErr w:type="spellEnd"/>
-      <w:r>
-        <w:t xml:space="preserve"> have a fake notebook, when</w:t>
-      </w:r>
-      <w:r>
-        <w:t xml:space="preserve"> he </w:t>
-      </w:r>
-      <w:proofErr w:type="gramStart"/>
-      <w:r>
-        <w:t>will be</w:t>
-      </w:r>
-      <w:proofErr w:type="gramEnd"/>
-      <w:r>
-        <w:t xml:space="preserve"> writing his inner thoughts</w:t>
+      <w:r>
+        <w:t>gonna have a fake notebook, when</w:t>
+      </w:r>
+      <w:r>
+        <w:t xml:space="preserve"> he will be writing his inner thoughts</w:t>
       </w:r>
       <w:r>
         <w:t xml:space="preserve">, </w:t>
@@ -857,15 +829,7 @@
         <w:t>.</w:t>
       </w:r>
       <w:r>
-        <w:t xml:space="preserve"> (or maybe it will be implied he types in notebook, but text will appear right on page somewhere </w:t>
-      </w:r>
-      <w:proofErr w:type="gramStart"/>
-      <w:r>
-        <w:t>on</w:t>
-      </w:r>
-      <w:proofErr w:type="gramEnd"/>
-      <w:r>
-        <w:t xml:space="preserve"> the free space)</w:t>
+        <w:t xml:space="preserve"> (or maybe it will be implied he types in notebook, but text will appear right on page somewhere on the free space)</w:t>
       </w:r>
     </w:p>
     <w:p>
@@ -877,7 +841,7 @@
         </w:numPr>
       </w:pPr>
       <w:r>
-        <w:t>The whole thing will be limited to SPA, except external links.</w:t>
+        <w:t>The whole thing will be limited to SPA.</w:t>
       </w:r>
       <w:r>
         <w:t xml:space="preserve"> </w:t>
@@ -892,18 +856,31 @@
         </w:numPr>
       </w:pPr>
       <w:r>
-        <w:t xml:space="preserve">Website is </w:t>
-      </w:r>
-      <w:proofErr w:type="spellStart"/>
-      <w:r>
-        <w:t>gonna</w:t>
-      </w:r>
-      <w:proofErr w:type="spellEnd"/>
+        <w:t xml:space="preserve">Website is gonna </w:t>
+      </w:r>
+      <w:r>
+        <w:t>have navbar on top and left. This should be playable on mobile too.</w:t>
+      </w:r>
       <w:r>
         <w:t xml:space="preserve"> </w:t>
       </w:r>
-      <w:r>
-        <w:t>have navbar on top and left. This should be playable on mobile too.</w:t>
+    </w:p>
+    <w:p>
+      <w:pPr>
+        <w:pStyle w:val="ListParagraph"/>
+        <w:numPr>
+          <w:ilvl w:val="0"/>
+          <w:numId w:val="1"/>
+        </w:numPr>
+      </w:pPr>
+      <w:r>
+        <w:t xml:space="preserve">Some profile pages should be </w:t>
+      </w:r>
+      <w:r>
+        <w:t>made</w:t>
+      </w:r>
+      <w:r>
+        <w:t xml:space="preserve"> too.</w:t>
       </w:r>
       <w:r>
         <w:t xml:space="preserve"> </w:t>
@@ -918,32 +895,7 @@
         </w:numPr>
       </w:pPr>
       <w:r>
-        <w:t xml:space="preserve">Some profile pages should be </w:t>
-      </w:r>
-      <w:r>
-        <w:t>made</w:t>
-      </w:r>
-      <w:r>
-        <w:t xml:space="preserve"> too.</w:t>
-      </w:r>
-      <w:r>
-        <w:t xml:space="preserve"> (</w:t>
-      </w:r>
-      <w:proofErr w:type="spellStart"/>
-      <w:r>
-        <w:t>Main_hero</w:t>
-      </w:r>
-      <w:proofErr w:type="spellEnd"/>
-      <w:r>
-        <w:t xml:space="preserve">, n1h1l, </w:t>
-      </w:r>
-      <w:proofErr w:type="spellStart"/>
-      <w:r>
-        <w:t>fidus</w:t>
-      </w:r>
-      <w:proofErr w:type="spellEnd"/>
-      <w:r>
-        <w:t>, sillygoose228)</w:t>
+        <w:t xml:space="preserve">Subforum pages with 5 posts in each </w:t>
       </w:r>
     </w:p>
     <w:p>
@@ -955,38 +907,7 @@
         </w:numPr>
       </w:pPr>
       <w:r>
-        <w:t xml:space="preserve">Players at some points in the game will be able to scroll his feed, which will be limited by infinite spinner when it ends, possibly also be able to see top 3 “liked” comments and some responses to them. </w:t>
-      </w:r>
-      <w:r>
-        <w:t xml:space="preserve">(Feed for: </w:t>
-      </w:r>
-      <w:proofErr w:type="spellStart"/>
-      <w:r>
-        <w:t>main_hero</w:t>
-      </w:r>
-      <w:proofErr w:type="spellEnd"/>
-      <w:r>
-        <w:t>, sillygoose228)</w:t>
-      </w:r>
-    </w:p>
-    <w:p>
-      <w:pPr>
-        <w:pStyle w:val="ListParagraph"/>
-        <w:numPr>
-          <w:ilvl w:val="0"/>
-          <w:numId w:val="1"/>
-        </w:numPr>
-      </w:pPr>
-      <w:r>
-        <w:t xml:space="preserve">Subforum pages with 5 posts in each (n1h1l_talking, </w:t>
-      </w:r>
-      <w:proofErr w:type="spellStart"/>
-      <w:r>
-        <w:t>yourlifemoments</w:t>
-      </w:r>
-      <w:proofErr w:type="spellEnd"/>
-      <w:r>
-        <w:t>)</w:t>
+        <w:t>Feed page (not important tho)</w:t>
       </w:r>
     </w:p>
     <w:p>
@@ -1023,23 +944,7 @@
         <w:t xml:space="preserve">UI </w:t>
       </w:r>
       <w:r>
-        <w:t xml:space="preserve">will get a </w:t>
-      </w:r>
-      <w:proofErr w:type="gramStart"/>
-      <w:r>
-        <w:t>light yellow</w:t>
-      </w:r>
-      <w:proofErr w:type="gramEnd"/>
-      <w:r>
-        <w:t xml:space="preserve"> border, once it </w:t>
-      </w:r>
-      <w:proofErr w:type="gramStart"/>
-      <w:r>
-        <w:t>meant</w:t>
-      </w:r>
-      <w:proofErr w:type="gramEnd"/>
-      <w:r>
-        <w:t xml:space="preserve"> to be interacted with</w:t>
+        <w:t>will get a light yellow border, once it meant to be interacted with</w:t>
       </w:r>
       <w:r>
         <w:t xml:space="preserve">. </w:t>
@@ -1053,13 +958,8 @@
           <w:numId w:val="2"/>
         </w:numPr>
       </w:pPr>
-      <w:proofErr w:type="gramStart"/>
-      <w:r>
-        <w:t>Player</w:t>
-      </w:r>
-      <w:proofErr w:type="gramEnd"/>
-      <w:r>
-        <w:t xml:space="preserve"> should pick up cues from the game narrative, where he should be going</w:t>
+      <w:r>
+        <w:t>Player should pick up cues from the game narrative, where he should be going</w:t>
       </w:r>
       <w:r>
         <w:t>.</w:t>
@@ -1084,15 +984,19 @@
         </w:numPr>
       </w:pPr>
       <w:r>
-        <w:t xml:space="preserve">Whole interaction is </w:t>
-      </w:r>
-      <w:proofErr w:type="spellStart"/>
-      <w:r>
-        <w:t>gonna</w:t>
-      </w:r>
-      <w:proofErr w:type="spellEnd"/>
-      <w:r>
-        <w:t xml:space="preserve"> be scripted and limited, no multiple choices</w:t>
+        <w:t>Whole interaction is gonna be scripted and limited, no multiple choices</w:t>
+      </w:r>
+    </w:p>
+    <w:p>
+      <w:pPr>
+        <w:pStyle w:val="ListParagraph"/>
+        <w:numPr>
+          <w:ilvl w:val="0"/>
+          <w:numId w:val="4"/>
+        </w:numPr>
+      </w:pPr>
+      <w:r>
+        <w:t>When user logins, he continues his game, when he registers, he starts a new one with</w:t>
       </w:r>
     </w:p>
     <w:p>
@@ -1152,7 +1056,25 @@
         </w:numPr>
       </w:pPr>
       <w:r>
-        <w:t>Some notifications for players to click on, to get to the exact point where game wants him to be.</w:t>
+        <w:t xml:space="preserve">Some </w:t>
+      </w:r>
+      <w:r>
+        <w:t>hints</w:t>
+      </w:r>
+      <w:r>
+        <w:t xml:space="preserve"> for players, to get to the </w:t>
+      </w:r>
+      <w:r>
+        <w:t>point</w:t>
+      </w:r>
+      <w:r>
+        <w:t xml:space="preserve"> where game wants </w:t>
+      </w:r>
+      <w:r>
+        <w:t>them</w:t>
+      </w:r>
+      <w:r>
+        <w:t xml:space="preserve"> to be.</w:t>
       </w:r>
     </w:p>
     <w:p>
@@ -1163,13 +1085,11 @@
           <w:numId w:val="3"/>
         </w:numPr>
       </w:pPr>
-      <w:proofErr w:type="gramStart"/>
-      <w:r>
-        <w:t>Player is</w:t>
-      </w:r>
-      <w:proofErr w:type="gramEnd"/>
-      <w:r>
-        <w:t xml:space="preserve"> allowed to wander on the page a bit (like checking out his feed, friends list, some profile pages)</w:t>
+      <w:r>
+        <w:t>Player is allowed to wander on the page a bit (like checking out his feed, friends list, some profile pages)</w:t>
+      </w:r>
+      <w:r>
+        <w:t xml:space="preserve"> (not so important tho)</w:t>
       </w:r>
     </w:p>
     <w:p>
@@ -1191,15 +1111,7 @@
         </w:numPr>
       </w:pPr>
       <w:r>
-        <w:t xml:space="preserve">Animations for UI elements: not only some generic ones like pop ups, but also some custom made, which will reflect how main hero feels at this point (like </w:t>
-      </w:r>
-      <w:proofErr w:type="spellStart"/>
-      <w:r>
-        <w:t>ui</w:t>
-      </w:r>
-      <w:proofErr w:type="spellEnd"/>
-      <w:r>
-        <w:t xml:space="preserve"> elements falling, mixing or shaking)</w:t>
+        <w:t>Animations for UI elements: not only some generic ones like pop ups, but also some custom made, which will reflect how main hero feels at this point (like ui elements falling, mixing or shaking)</w:t>
       </w:r>
     </w:p>
     <w:p>
@@ -1211,15 +1123,7 @@
         </w:numPr>
       </w:pPr>
       <w:r>
-        <w:t xml:space="preserve">Visual effects if it’s even possible in browser, like screen shake or screen glitches or blurring, </w:t>
-      </w:r>
-      <w:proofErr w:type="spellStart"/>
-      <w:r>
-        <w:t>smth</w:t>
-      </w:r>
-      <w:proofErr w:type="spellEnd"/>
-      <w:r>
-        <w:t xml:space="preserve"> like this</w:t>
+        <w:t>Visual effects if it’s even possible in browser, like screen shake or screen glitches or blurring, smth like this</w:t>
       </w:r>
     </w:p>
     <w:p>
@@ -1231,8 +1135,20 @@
         </w:numPr>
       </w:pPr>
       <w:r>
+        <w:t>Programmed visuals, like color changing, background changing any other programmed animations I can come up with.</w:t>
+      </w:r>
+    </w:p>
+    <w:p>
+      <w:pPr>
+        <w:pStyle w:val="ListParagraph"/>
+        <w:numPr>
+          <w:ilvl w:val="0"/>
+          <w:numId w:val="5"/>
+        </w:numPr>
+      </w:pPr>
+      <w:r>
         <w:lastRenderedPageBreak/>
-        <w:t>Programmed visuals, like color changing, background changing any other programmed animations I can come up with.</w:t>
+        <w:t>Inner thoughts should have different size and color, depends on the mood</w:t>
       </w:r>
     </w:p>
     <w:p>
@@ -1254,15 +1170,7 @@
         </w:numPr>
       </w:pPr>
       <w:r>
-        <w:t xml:space="preserve">Some ambient </w:t>
-      </w:r>
-      <w:proofErr w:type="spellStart"/>
-      <w:r>
-        <w:t>bg</w:t>
-      </w:r>
-      <w:proofErr w:type="spellEnd"/>
-      <w:r>
-        <w:t xml:space="preserve"> music maybe? Or no music at all, not sure yet</w:t>
+        <w:t>Some ambient bg music maybe? Or no music at all, not sure yet</w:t>
       </w:r>
     </w:p>
     <w:p>
@@ -1286,18 +1194,7 @@
         </w:numPr>
       </w:pPr>
       <w:r>
-        <w:t xml:space="preserve">Eerie sounds </w:t>
-      </w:r>
-      <w:r>
-        <w:t xml:space="preserve">and music when user </w:t>
-      </w:r>
-      <w:proofErr w:type="gramStart"/>
-      <w:r>
-        <w:t>goes</w:t>
-      </w:r>
-      <w:proofErr w:type="gramEnd"/>
-      <w:r>
-        <w:t xml:space="preserve"> through some mental breakdowns.</w:t>
+        <w:t>Some sounds to accompany some visual effects</w:t>
       </w:r>
     </w:p>
     <w:p>
@@ -1318,6 +1215,15 @@
     </w:p>
     <w:p>
       <w:pPr>
+        <w:pStyle w:val="Heading4"/>
+        <w:ind w:firstLine="360"/>
+      </w:pPr>
+      <w:r>
+        <w:t>Design</w:t>
+      </w:r>
+    </w:p>
+    <w:p>
+      <w:pPr>
         <w:pStyle w:val="ListParagraph"/>
         <w:numPr>
           <w:ilvl w:val="0"/>
@@ -1327,6 +1233,24 @@
       <w:r>
         <w:t>Profile page</w:t>
       </w:r>
+      <w:sdt>
+        <w:sdtPr>
+          <w:id w:val="-403995770"/>
+          <w14:checkbox>
+            <w14:checked w14:val="1"/>
+            <w14:checkedState w14:val="2612" w14:font="MS Gothic"/>
+            <w14:uncheckedState w14:val="2610" w14:font="MS Gothic"/>
+          </w14:checkbox>
+        </w:sdtPr>
+        <w:sdtContent>
+          <w:r>
+            <w:rPr>
+              <w:rFonts w:ascii="MS Gothic" w:eastAsia="MS Gothic" w:hAnsi="MS Gothic" w:hint="eastAsia"/>
+            </w:rPr>
+            <w:t>☒</w:t>
+          </w:r>
+        </w:sdtContent>
+      </w:sdt>
     </w:p>
     <w:p>
       <w:pPr>
@@ -1339,6 +1263,30 @@
       <w:r>
         <w:t>Feed page</w:t>
       </w:r>
+      <w:r>
+        <w:t xml:space="preserve"> (not needed rn)</w:t>
+      </w:r>
+      <w:r>
+        <w:t xml:space="preserve"> </w:t>
+      </w:r>
+      <w:sdt>
+        <w:sdtPr>
+          <w:id w:val="-460181014"/>
+          <w14:checkbox>
+            <w14:checked w14:val="1"/>
+            <w14:checkedState w14:val="2612" w14:font="MS Gothic"/>
+            <w14:uncheckedState w14:val="2610" w14:font="MS Gothic"/>
+          </w14:checkbox>
+        </w:sdtPr>
+        <w:sdtContent>
+          <w:r>
+            <w:rPr>
+              <w:rFonts w:ascii="MS Gothic" w:eastAsia="MS Gothic" w:hAnsi="MS Gothic" w:hint="eastAsia"/>
+            </w:rPr>
+            <w:t>☒</w:t>
+          </w:r>
+        </w:sdtContent>
+      </w:sdt>
     </w:p>
     <w:p>
       <w:pPr>
@@ -1351,6 +1299,27 @@
       <w:r>
         <w:t>Post page</w:t>
       </w:r>
+      <w:r>
+        <w:t xml:space="preserve"> </w:t>
+      </w:r>
+      <w:sdt>
+        <w:sdtPr>
+          <w:id w:val="292106628"/>
+          <w14:checkbox>
+            <w14:checked w14:val="1"/>
+            <w14:checkedState w14:val="2612" w14:font="MS Gothic"/>
+            <w14:uncheckedState w14:val="2610" w14:font="MS Gothic"/>
+          </w14:checkbox>
+        </w:sdtPr>
+        <w:sdtContent>
+          <w:r>
+            <w:rPr>
+              <w:rFonts w:ascii="MS Gothic" w:eastAsia="MS Gothic" w:hAnsi="MS Gothic" w:hint="eastAsia"/>
+            </w:rPr>
+            <w:t>☒</w:t>
+          </w:r>
+        </w:sdtContent>
+      </w:sdt>
     </w:p>
     <w:p>
       <w:pPr>
@@ -1363,6 +1332,27 @@
       <w:r>
         <w:t>Welcome page</w:t>
       </w:r>
+      <w:r>
+        <w:t xml:space="preserve"> </w:t>
+      </w:r>
+      <w:sdt>
+        <w:sdtPr>
+          <w:id w:val="1865941803"/>
+          <w14:checkbox>
+            <w14:checked w14:val="1"/>
+            <w14:checkedState w14:val="2612" w14:font="MS Gothic"/>
+            <w14:uncheckedState w14:val="2610" w14:font="MS Gothic"/>
+          </w14:checkbox>
+        </w:sdtPr>
+        <w:sdtContent>
+          <w:r>
+            <w:rPr>
+              <w:rFonts w:ascii="MS Gothic" w:eastAsia="MS Gothic" w:hAnsi="MS Gothic" w:hint="eastAsia"/>
+            </w:rPr>
+            <w:t>☒</w:t>
+          </w:r>
+        </w:sdtContent>
+      </w:sdt>
     </w:p>
     <w:p>
       <w:pPr>
@@ -1375,6 +1365,27 @@
       <w:r>
         <w:t>Login/Register pages</w:t>
       </w:r>
+      <w:r>
+        <w:t xml:space="preserve"> </w:t>
+      </w:r>
+      <w:sdt>
+        <w:sdtPr>
+          <w:id w:val="-202016078"/>
+          <w14:checkbox>
+            <w14:checked w14:val="1"/>
+            <w14:checkedState w14:val="2612" w14:font="MS Gothic"/>
+            <w14:uncheckedState w14:val="2610" w14:font="MS Gothic"/>
+          </w14:checkbox>
+        </w:sdtPr>
+        <w:sdtContent>
+          <w:r>
+            <w:rPr>
+              <w:rFonts w:ascii="MS Gothic" w:eastAsia="MS Gothic" w:hAnsi="MS Gothic" w:hint="eastAsia"/>
+            </w:rPr>
+            <w:t>☒</w:t>
+          </w:r>
+        </w:sdtContent>
+      </w:sdt>
     </w:p>
     <w:p>
       <w:pPr>
@@ -1387,6 +1398,27 @@
       <w:r>
         <w:t>Chat page</w:t>
       </w:r>
+      <w:r>
+        <w:t xml:space="preserve"> </w:t>
+      </w:r>
+      <w:sdt>
+        <w:sdtPr>
+          <w:id w:val="59987238"/>
+          <w14:checkbox>
+            <w14:checked w14:val="1"/>
+            <w14:checkedState w14:val="2612" w14:font="MS Gothic"/>
+            <w14:uncheckedState w14:val="2610" w14:font="MS Gothic"/>
+          </w14:checkbox>
+        </w:sdtPr>
+        <w:sdtContent>
+          <w:r>
+            <w:rPr>
+              <w:rFonts w:ascii="MS Gothic" w:eastAsia="MS Gothic" w:hAnsi="MS Gothic" w:hint="eastAsia"/>
+            </w:rPr>
+            <w:t>☒</w:t>
+          </w:r>
+        </w:sdtContent>
+      </w:sdt>
     </w:p>
     <w:p>
       <w:pPr>
@@ -1397,8 +1429,65 @@
         </w:numPr>
       </w:pPr>
       <w:r>
+        <w:t>Chat menu page</w:t>
+      </w:r>
+      <w:r>
+        <w:t xml:space="preserve"> </w:t>
+      </w:r>
+      <w:sdt>
+        <w:sdtPr>
+          <w:id w:val="1566918937"/>
+          <w14:checkbox>
+            <w14:checked w14:val="1"/>
+            <w14:checkedState w14:val="2612" w14:font="MS Gothic"/>
+            <w14:uncheckedState w14:val="2610" w14:font="MS Gothic"/>
+          </w14:checkbox>
+        </w:sdtPr>
+        <w:sdtContent>
+          <w:r>
+            <w:rPr>
+              <w:rFonts w:ascii="MS Gothic" w:eastAsia="MS Gothic" w:hAnsi="MS Gothic" w:hint="eastAsia"/>
+            </w:rPr>
+            <w:t>☒</w:t>
+          </w:r>
+        </w:sdtContent>
+      </w:sdt>
+    </w:p>
+    <w:p>
+      <w:pPr>
+        <w:pStyle w:val="ListParagraph"/>
+        <w:numPr>
+          <w:ilvl w:val="0"/>
+          <w:numId w:val="9"/>
+        </w:numPr>
+      </w:pPr>
+      <w:r>
         <w:t>Subforum page</w:t>
       </w:r>
+      <w:r>
+        <w:t xml:space="preserve"> with settings</w:t>
+      </w:r>
+      <w:r>
+        <w:t xml:space="preserve"> </w:t>
+      </w:r>
+      <w:sdt>
+        <w:sdtPr>
+          <w:id w:val="871116546"/>
+          <w14:checkbox>
+            <w14:checked w14:val="1"/>
+            <w14:checkedState w14:val="2612" w14:font="MS Gothic"/>
+            <w14:uncheckedState w14:val="2610" w14:font="MS Gothic"/>
+          </w14:checkbox>
+        </w:sdtPr>
+        <w:sdtContent>
+          <w:r>
+            <w:rPr>
+              <w:rFonts w:ascii="MS Gothic" w:eastAsia="MS Gothic" w:hAnsi="MS Gothic" w:hint="eastAsia"/>
+            </w:rPr>
+            <w:t>☒</w:t>
+          </w:r>
+        </w:sdtContent>
+      </w:sdt>
     </w:p>
     <w:p>
       <w:pPr>
@@ -1414,6 +1503,27 @@
       <w:r>
         <w:t xml:space="preserve"> window</w:t>
       </w:r>
+      <w:r>
+        <w:t xml:space="preserve"> </w:t>
+      </w:r>
+      <w:sdt>
+        <w:sdtPr>
+          <w:id w:val="85970647"/>
+          <w14:checkbox>
+            <w14:checked w14:val="1"/>
+            <w14:checkedState w14:val="2612" w14:font="MS Gothic"/>
+            <w14:uncheckedState w14:val="2610" w14:font="MS Gothic"/>
+          </w14:checkbox>
+        </w:sdtPr>
+        <w:sdtContent>
+          <w:r>
+            <w:rPr>
+              <w:rFonts w:ascii="MS Gothic" w:eastAsia="MS Gothic" w:hAnsi="MS Gothic" w:hint="eastAsia"/>
+            </w:rPr>
+            <w:t>☒</w:t>
+          </w:r>
+        </w:sdtContent>
+      </w:sdt>
     </w:p>
     <w:p>
       <w:pPr>
@@ -1429,6 +1539,396 @@
       <w:r>
         <w:t xml:space="preserve"> window</w:t>
       </w:r>
+      <w:r>
+        <w:t xml:space="preserve"> </w:t>
+      </w:r>
+      <w:sdt>
+        <w:sdtPr>
+          <w:id w:val="-246802666"/>
+          <w14:checkbox>
+            <w14:checked w14:val="1"/>
+            <w14:checkedState w14:val="2612" w14:font="MS Gothic"/>
+            <w14:uncheckedState w14:val="2610" w14:font="MS Gothic"/>
+          </w14:checkbox>
+        </w:sdtPr>
+        <w:sdtContent>
+          <w:r>
+            <w:rPr>
+              <w:rFonts w:ascii="MS Gothic" w:eastAsia="MS Gothic" w:hAnsi="MS Gothic" w:hint="eastAsia"/>
+            </w:rPr>
+            <w:t>☒</w:t>
+          </w:r>
+        </w:sdtContent>
+      </w:sdt>
+    </w:p>
+    <w:p>
+      <w:pPr>
+        <w:pStyle w:val="ListParagraph"/>
+        <w:numPr>
+          <w:ilvl w:val="0"/>
+          <w:numId w:val="9"/>
+        </w:numPr>
+      </w:pPr>
+      <w:r>
+        <w:t>Desktop versions</w:t>
+      </w:r>
+      <w:r>
+        <w:t xml:space="preserve"> </w:t>
+      </w:r>
+      <w:sdt>
+        <w:sdtPr>
+          <w:id w:val="1116325345"/>
+          <w14:checkbox>
+            <w14:checked w14:val="1"/>
+            <w14:checkedState w14:val="2612" w14:font="MS Gothic"/>
+            <w14:uncheckedState w14:val="2610" w14:font="MS Gothic"/>
+          </w14:checkbox>
+        </w:sdtPr>
+        <w:sdtContent>
+          <w:r>
+            <w:rPr>
+              <w:rFonts w:ascii="MS Gothic" w:eastAsia="MS Gothic" w:hAnsi="MS Gothic" w:hint="eastAsia"/>
+            </w:rPr>
+            <w:t>☒</w:t>
+          </w:r>
+        </w:sdtContent>
+      </w:sdt>
+    </w:p>
+    <w:p>
+      <w:pPr>
+        <w:pStyle w:val="Heading4"/>
+        <w:ind w:left="360"/>
+      </w:pPr>
+      <w:r>
+        <w:t>Implementation</w:t>
+      </w:r>
+    </w:p>
+    <w:p>
+      <w:pPr>
+        <w:pStyle w:val="ListParagraph"/>
+        <w:numPr>
+          <w:ilvl w:val="0"/>
+          <w:numId w:val="9"/>
+        </w:numPr>
+      </w:pPr>
+      <w:r>
+        <w:t>Profile page</w:t>
+      </w:r>
+      <w:sdt>
+        <w:sdtPr>
+          <w:id w:val="-452317620"/>
+          <w14:checkbox>
+            <w14:checked w14:val="0"/>
+            <w14:checkedState w14:val="2612" w14:font="MS Gothic"/>
+            <w14:uncheckedState w14:val="2610" w14:font="MS Gothic"/>
+          </w14:checkbox>
+        </w:sdtPr>
+        <w:sdtContent>
+          <w:r>
+            <w:rPr>
+              <w:rFonts w:ascii="MS Gothic" w:eastAsia="MS Gothic" w:hAnsi="MS Gothic" w:hint="eastAsia"/>
+            </w:rPr>
+            <w:t>☐</w:t>
+          </w:r>
+        </w:sdtContent>
+      </w:sdt>
+    </w:p>
+    <w:p>
+      <w:pPr>
+        <w:pStyle w:val="ListParagraph"/>
+        <w:numPr>
+          <w:ilvl w:val="0"/>
+          <w:numId w:val="9"/>
+        </w:numPr>
+      </w:pPr>
+      <w:r>
+        <w:t>Feed page (not needed rn)</w:t>
+      </w:r>
+      <w:r>
+        <w:t xml:space="preserve"> </w:t>
+      </w:r>
+      <w:sdt>
+        <w:sdtPr>
+          <w:id w:val="1494988381"/>
+          <w14:checkbox>
+            <w14:checked w14:val="0"/>
+            <w14:checkedState w14:val="2612" w14:font="MS Gothic"/>
+            <w14:uncheckedState w14:val="2610" w14:font="MS Gothic"/>
+          </w14:checkbox>
+        </w:sdtPr>
+        <w:sdtContent>
+          <w:r>
+            <w:rPr>
+              <w:rFonts w:ascii="MS Gothic" w:eastAsia="MS Gothic" w:hAnsi="MS Gothic" w:hint="eastAsia"/>
+            </w:rPr>
+            <w:t>☐</w:t>
+          </w:r>
+        </w:sdtContent>
+      </w:sdt>
+    </w:p>
+    <w:p>
+      <w:pPr>
+        <w:pStyle w:val="ListParagraph"/>
+        <w:numPr>
+          <w:ilvl w:val="0"/>
+          <w:numId w:val="9"/>
+        </w:numPr>
+      </w:pPr>
+      <w:r>
+        <w:t>Post page</w:t>
+      </w:r>
+      <w:r>
+        <w:t xml:space="preserve"> </w:t>
+      </w:r>
+      <w:sdt>
+        <w:sdtPr>
+          <w:id w:val="1648617877"/>
+          <w14:checkbox>
+            <w14:checked w14:val="0"/>
+            <w14:checkedState w14:val="2612" w14:font="MS Gothic"/>
+            <w14:uncheckedState w14:val="2610" w14:font="MS Gothic"/>
+          </w14:checkbox>
+        </w:sdtPr>
+        <w:sdtContent>
+          <w:r>
+            <w:rPr>
+              <w:rFonts w:ascii="MS Gothic" w:eastAsia="MS Gothic" w:hAnsi="MS Gothic" w:hint="eastAsia"/>
+            </w:rPr>
+            <w:t>☐</w:t>
+          </w:r>
+        </w:sdtContent>
+      </w:sdt>
+    </w:p>
+    <w:p>
+      <w:pPr>
+        <w:pStyle w:val="ListParagraph"/>
+        <w:numPr>
+          <w:ilvl w:val="0"/>
+          <w:numId w:val="9"/>
+        </w:numPr>
+      </w:pPr>
+      <w:r>
+        <w:t>Welcome page</w:t>
+      </w:r>
+      <w:r>
+        <w:t xml:space="preserve"> </w:t>
+      </w:r>
+      <w:sdt>
+        <w:sdtPr>
+          <w:id w:val="1889536381"/>
+          <w14:checkbox>
+            <w14:checked w14:val="0"/>
+            <w14:checkedState w14:val="2612" w14:font="MS Gothic"/>
+            <w14:uncheckedState w14:val="2610" w14:font="MS Gothic"/>
+          </w14:checkbox>
+        </w:sdtPr>
+        <w:sdtContent>
+          <w:r>
+            <w:rPr>
+              <w:rFonts w:ascii="MS Gothic" w:eastAsia="MS Gothic" w:hAnsi="MS Gothic" w:hint="eastAsia"/>
+            </w:rPr>
+            <w:t>☐</w:t>
+          </w:r>
+        </w:sdtContent>
+      </w:sdt>
+    </w:p>
+    <w:p>
+      <w:pPr>
+        <w:pStyle w:val="ListParagraph"/>
+        <w:numPr>
+          <w:ilvl w:val="0"/>
+          <w:numId w:val="9"/>
+        </w:numPr>
+      </w:pPr>
+      <w:r>
+        <w:t>Login/Register pages</w:t>
+      </w:r>
+      <w:r>
+        <w:t xml:space="preserve"> </w:t>
+      </w:r>
+      <w:sdt>
+        <w:sdtPr>
+          <w:id w:val="1224952122"/>
+          <w14:checkbox>
+            <w14:checked w14:val="0"/>
+            <w14:checkedState w14:val="2612" w14:font="MS Gothic"/>
+            <w14:uncheckedState w14:val="2610" w14:font="MS Gothic"/>
+          </w14:checkbox>
+        </w:sdtPr>
+        <w:sdtContent>
+          <w:r>
+            <w:rPr>
+              <w:rFonts w:ascii="MS Gothic" w:eastAsia="MS Gothic" w:hAnsi="MS Gothic" w:hint="eastAsia"/>
+            </w:rPr>
+            <w:t>☐</w:t>
+          </w:r>
+        </w:sdtContent>
+      </w:sdt>
+    </w:p>
+    <w:p>
+      <w:pPr>
+        <w:pStyle w:val="ListParagraph"/>
+        <w:numPr>
+          <w:ilvl w:val="0"/>
+          <w:numId w:val="9"/>
+        </w:numPr>
+      </w:pPr>
+      <w:r>
+        <w:t>Chat menu page</w:t>
+      </w:r>
+      <w:r>
+        <w:t xml:space="preserve"> </w:t>
+      </w:r>
+      <w:sdt>
+        <w:sdtPr>
+          <w:id w:val="571005072"/>
+          <w14:checkbox>
+            <w14:checked w14:val="0"/>
+            <w14:checkedState w14:val="2612" w14:font="MS Gothic"/>
+            <w14:uncheckedState w14:val="2610" w14:font="MS Gothic"/>
+          </w14:checkbox>
+        </w:sdtPr>
+        <w:sdtContent>
+          <w:r>
+            <w:rPr>
+              <w:rFonts w:ascii="MS Gothic" w:eastAsia="MS Gothic" w:hAnsi="MS Gothic" w:hint="eastAsia"/>
+            </w:rPr>
+            <w:t>☐</w:t>
+          </w:r>
+        </w:sdtContent>
+      </w:sdt>
+    </w:p>
+    <w:p>
+      <w:pPr>
+        <w:pStyle w:val="ListParagraph"/>
+        <w:numPr>
+          <w:ilvl w:val="0"/>
+          <w:numId w:val="9"/>
+        </w:numPr>
+      </w:pPr>
+      <w:r>
+        <w:t>Chat page</w:t>
+      </w:r>
+      <w:r>
+        <w:t xml:space="preserve"> </w:t>
+      </w:r>
+      <w:sdt>
+        <w:sdtPr>
+          <w:id w:val="-1871673453"/>
+          <w14:checkbox>
+            <w14:checked w14:val="0"/>
+            <w14:checkedState w14:val="2612" w14:font="MS Gothic"/>
+            <w14:uncheckedState w14:val="2610" w14:font="MS Gothic"/>
+          </w14:checkbox>
+        </w:sdtPr>
+        <w:sdtContent>
+          <w:r>
+            <w:rPr>
+              <w:rFonts w:ascii="MS Gothic" w:eastAsia="MS Gothic" w:hAnsi="MS Gothic" w:hint="eastAsia"/>
+            </w:rPr>
+            <w:t>☐</w:t>
+          </w:r>
+        </w:sdtContent>
+      </w:sdt>
+    </w:p>
+    <w:p>
+      <w:pPr>
+        <w:pStyle w:val="ListParagraph"/>
+        <w:numPr>
+          <w:ilvl w:val="0"/>
+          <w:numId w:val="9"/>
+        </w:numPr>
+      </w:pPr>
+      <w:r>
+        <w:t>Subforum page with settings</w:t>
+      </w:r>
+      <w:r>
+        <w:t xml:space="preserve"> </w:t>
+      </w:r>
+      <w:sdt>
+        <w:sdtPr>
+          <w:id w:val="2040389893"/>
+          <w14:checkbox>
+            <w14:checked w14:val="0"/>
+            <w14:checkedState w14:val="2612" w14:font="MS Gothic"/>
+            <w14:uncheckedState w14:val="2610" w14:font="MS Gothic"/>
+          </w14:checkbox>
+        </w:sdtPr>
+        <w:sdtContent>
+          <w:r>
+            <w:rPr>
+              <w:rFonts w:ascii="MS Gothic" w:eastAsia="MS Gothic" w:hAnsi="MS Gothic" w:hint="eastAsia"/>
+            </w:rPr>
+            <w:t>☐</w:t>
+          </w:r>
+        </w:sdtContent>
+      </w:sdt>
+    </w:p>
+    <w:p>
+      <w:pPr>
+        <w:pStyle w:val="ListParagraph"/>
+        <w:numPr>
+          <w:ilvl w:val="0"/>
+          <w:numId w:val="9"/>
+        </w:numPr>
+      </w:pPr>
+      <w:r>
+        <w:t>Console window</w:t>
+      </w:r>
+      <w:r>
+        <w:t xml:space="preserve"> </w:t>
+      </w:r>
+      <w:sdt>
+        <w:sdtPr>
+          <w:id w:val="-551074647"/>
+          <w14:checkbox>
+            <w14:checked w14:val="0"/>
+            <w14:checkedState w14:val="2612" w14:font="MS Gothic"/>
+            <w14:uncheckedState w14:val="2610" w14:font="MS Gothic"/>
+          </w14:checkbox>
+        </w:sdtPr>
+        <w:sdtContent>
+          <w:r>
+            <w:rPr>
+              <w:rFonts w:ascii="MS Gothic" w:eastAsia="MS Gothic" w:hAnsi="MS Gothic" w:hint="eastAsia"/>
+            </w:rPr>
+            <w:t>☐</w:t>
+          </w:r>
+        </w:sdtContent>
+      </w:sdt>
+    </w:p>
+    <w:p>
+      <w:pPr>
+        <w:pStyle w:val="ListParagraph"/>
+        <w:numPr>
+          <w:ilvl w:val="0"/>
+          <w:numId w:val="9"/>
+        </w:numPr>
+      </w:pPr>
+      <w:r>
+        <w:t>Notebook window</w:t>
+      </w:r>
+      <w:r>
+        <w:t xml:space="preserve"> </w:t>
+      </w:r>
+      <w:sdt>
+        <w:sdtPr>
+          <w:id w:val="1348759491"/>
+          <w14:checkbox>
+            <w14:checked w14:val="0"/>
+            <w14:checkedState w14:val="2612" w14:font="MS Gothic"/>
+            <w14:uncheckedState w14:val="2610" w14:font="MS Gothic"/>
+          </w14:checkbox>
+        </w:sdtPr>
+        <w:sdtContent>
+          <w:r>
+            <w:rPr>
+              <w:rFonts w:ascii="MS Gothic" w:eastAsia="MS Gothic" w:hAnsi="MS Gothic" w:hint="eastAsia"/>
+            </w:rPr>
+            <w:t>☐</w:t>
+          </w:r>
+        </w:sdtContent>
+      </w:sdt>
     </w:p>
     <w:p>
       <w:pPr>
@@ -1438,6 +1938,7 @@
         </w:rPr>
       </w:pPr>
       <w:r>
+        <w:lastRenderedPageBreak/>
         <w:t>Animations</w:t>
       </w:r>
       <w:r>
@@ -1453,7 +1954,10 @@
         </w:numPr>
       </w:pPr>
       <w:r>
-        <w:t>Notebook open/close (maybe like on macOS or windows)</w:t>
+        <w:t>Windows</w:t>
+      </w:r>
+      <w:r>
+        <w:t xml:space="preserve"> open/close (maybe like on macOS or windows)</w:t>
       </w:r>
       <w:r>
         <w:t xml:space="preserve"> (in the middle and on the side)</w:t>
@@ -1516,7 +2020,10 @@
         </w:numPr>
       </w:pPr>
       <w:r>
-        <w:t>Words scrambling</w:t>
+        <w:t>White</w:t>
+      </w:r>
+      <w:r>
+        <w:t xml:space="preserve"> screen flashing</w:t>
       </w:r>
     </w:p>
     <w:p>
@@ -1528,31 +2035,7 @@
         </w:numPr>
       </w:pPr>
       <w:r>
-        <w:t>Dynamic shadows</w:t>
-      </w:r>
-    </w:p>
-    <w:p>
-      <w:pPr>
-        <w:pStyle w:val="ListParagraph"/>
-        <w:numPr>
-          <w:ilvl w:val="0"/>
-          <w:numId w:val="8"/>
-        </w:numPr>
-      </w:pPr>
-      <w:r>
-        <w:t>Split screen coding segment</w:t>
-      </w:r>
-    </w:p>
-    <w:p>
-      <w:pPr>
-        <w:pStyle w:val="ListParagraph"/>
-        <w:numPr>
-          <w:ilvl w:val="0"/>
-          <w:numId w:val="8"/>
-        </w:numPr>
-      </w:pPr>
-      <w:r>
-        <w:t>Blue screen flashing</w:t>
+        <w:t>Smooth transitions for some pages</w:t>
       </w:r>
     </w:p>
     <w:p>
@@ -1572,23 +2055,13 @@
         </w:numPr>
       </w:pPr>
       <w:r>
-        <w:t>Content for profile pages (main_</w:t>
-      </w:r>
-      <w:proofErr w:type="gramStart"/>
-      <w:r>
-        <w:t>hero,n</w:t>
-      </w:r>
-      <w:proofErr w:type="gramEnd"/>
-      <w:r>
-        <w:t>1h1</w:t>
-      </w:r>
-      <w:proofErr w:type="gramStart"/>
-      <w:r>
-        <w:t>l,fidus</w:t>
-      </w:r>
-      <w:proofErr w:type="gramEnd"/>
-      <w:r>
-        <w:t>,sillygoose228)</w:t>
+        <w:t>Content for profile pages (main_hero</w:t>
+      </w:r>
+      <w:r>
+        <w:t xml:space="preserve">, </w:t>
+      </w:r>
+      <w:r>
+        <w:t>sillygoose228)</w:t>
       </w:r>
     </w:p>
     <w:p>
@@ -1600,15 +2073,10 @@
         </w:numPr>
       </w:pPr>
       <w:r>
-        <w:t>Content for feed pages (</w:t>
-      </w:r>
-      <w:proofErr w:type="spellStart"/>
-      <w:r>
-        <w:t>main_hero</w:t>
-      </w:r>
-      <w:proofErr w:type="spellEnd"/>
-      <w:r>
-        <w:t>, sillygoose228)</w:t>
+        <w:t>Content for feed pages (main_hero, sillygoose228)</w:t>
+      </w:r>
+      <w:r>
+        <w:t xml:space="preserve"> (not needed rn)</w:t>
       </w:r>
     </w:p>
     <w:p>
@@ -1620,13 +2088,17 @@
         </w:numPr>
       </w:pPr>
       <w:r>
-        <w:t xml:space="preserve">Content for subforums (n1h1l_talking, </w:t>
-      </w:r>
-      <w:proofErr w:type="spellStart"/>
-      <w:r>
-        <w:t>yourlifemoments</w:t>
-      </w:r>
-      <w:proofErr w:type="spellEnd"/>
+        <w:t>Content for subforums (</w:t>
+      </w:r>
+      <w:r>
+        <w:t>strikingcountries2</w:t>
+      </w:r>
+      <w:r>
+        <w:t xml:space="preserve">, </w:t>
+      </w:r>
+      <w:r>
+        <w:t>wholelife3</w:t>
+      </w:r>
       <w:r>
         <w:t>)</w:t>
       </w:r>
@@ -1636,7 +2108,6 @@
         <w:pStyle w:val="Heading3"/>
       </w:pPr>
       <w:r>
-        <w:lastRenderedPageBreak/>
         <w:t>Sounds</w:t>
       </w:r>
     </w:p>
@@ -1649,7 +2120,7 @@
         </w:numPr>
       </w:pPr>
       <w:r>
-        <w:t>Eerie sounds</w:t>
+        <w:t>Sounds to accompany effects</w:t>
       </w:r>
     </w:p>
     <w:p>
@@ -1673,15 +2144,7 @@
         </w:numPr>
       </w:pPr>
       <w:r>
-        <w:t xml:space="preserve">Ambient </w:t>
-      </w:r>
-      <w:proofErr w:type="spellStart"/>
-      <w:r>
-        <w:t>bg</w:t>
-      </w:r>
-      <w:proofErr w:type="spellEnd"/>
-      <w:r>
-        <w:t xml:space="preserve"> music</w:t>
+        <w:t>Ambient bg music</w:t>
       </w:r>
     </w:p>
     <w:p>
@@ -1702,6 +2165,50 @@
       </w:pPr>
       <w:r>
         <w:t>Need to embed more visual stuff</w:t>
+      </w:r>
+    </w:p>
+    <w:p>
+      <w:pPr>
+        <w:pStyle w:val="ListParagraph"/>
+        <w:numPr>
+          <w:ilvl w:val="0"/>
+          <w:numId w:val="12"/>
+        </w:numPr>
+      </w:pPr>
+      <w:r>
+        <w:t>Find out the best way to save it and navigate it</w:t>
+      </w:r>
+    </w:p>
+    <w:p>
+      <w:pPr>
+        <w:pStyle w:val="Heading3"/>
+      </w:pPr>
+      <w:r>
+        <w:t>Development</w:t>
+      </w:r>
+    </w:p>
+    <w:p>
+      <w:pPr>
+        <w:pStyle w:val="ListParagraph"/>
+        <w:numPr>
+          <w:ilvl w:val="0"/>
+          <w:numId w:val="12"/>
+        </w:numPr>
+      </w:pPr>
+      <w:r>
+        <w:t>Look into unit testing, see if it’s an overkill for solo dev (maybe worth the practice anyway)</w:t>
+      </w:r>
+    </w:p>
+    <w:p>
+      <w:pPr>
+        <w:pStyle w:val="ListParagraph"/>
+        <w:numPr>
+          <w:ilvl w:val="0"/>
+          <w:numId w:val="12"/>
+        </w:numPr>
+      </w:pPr>
+      <w:r>
+        <w:t>How to animate ui elements that have relative position</w:t>
       </w:r>
     </w:p>
     <w:p/>
@@ -2398,7 +2905,7 @@
   <w:abstractNum w:abstractNumId="6" w15:restartNumberingAfterBreak="0">
     <w:nsid w:val="5CA61D16"/>
     <w:multiLevelType w:val="hybridMultilevel"/>
-    <w:tmpl w:val="04EE8BAC"/>
+    <w:tmpl w:val="2BCA4C60"/>
     <w:lvl w:ilvl="0" w:tplc="04090001">
       <w:start w:val="1"/>
       <w:numFmt w:val="bullet"/>
@@ -2624,7 +3131,7 @@
   <w:abstractNum w:abstractNumId="8" w15:restartNumberingAfterBreak="0">
     <w:nsid w:val="61596E4C"/>
     <w:multiLevelType w:val="hybridMultilevel"/>
-    <w:tmpl w:val="6FF6A792"/>
+    <w:tmpl w:val="088EB0EC"/>
     <w:lvl w:ilvl="0" w:tplc="04090001">
       <w:start w:val="1"/>
       <w:numFmt w:val="bullet"/>
@@ -3584,7 +4091,6 @@
     <w:next w:val="Normal"/>
     <w:link w:val="Heading4Char"/>
     <w:uiPriority w:val="9"/>
-    <w:semiHidden/>
     <w:unhideWhenUsed/>
     <w:qFormat/>
     <w:rsid w:val="00867862"/>
@@ -3781,7 +4287,6 @@
     <w:basedOn w:val="DefaultParagraphFont"/>
     <w:link w:val="Heading4"/>
     <w:uiPriority w:val="9"/>
-    <w:semiHidden/>
     <w:rsid w:val="00867862"/>
     <w:rPr>
       <w:rFonts w:eastAsiaTheme="majorEastAsia" w:cstheme="majorBidi"/>
@@ -4390,4 +4895,16 @@
     </a:ext>
   </a:extLst>
 </a:theme>
+</file>
+
+<file path=customXml/item1.xml><?xml version="1.0" encoding="utf-8"?>
+<b:Sources xmlns:b="http://schemas.openxmlformats.org/officeDocument/2006/bibliography" xmlns="http://schemas.openxmlformats.org/officeDocument/2006/bibliography" SelectedStyle="\APASixthEditionOfficeOnline.xsl" StyleName="APA" Version="6"/>
+</file>
+
+<file path=customXml/itemProps1.xml><?xml version="1.0" encoding="utf-8"?>
+<ds:datastoreItem xmlns:ds="http://schemas.openxmlformats.org/officeDocument/2006/customXml" ds:itemID="{2EC355E2-86FD-4589-84B9-063155058F8B}">
+  <ds:schemaRefs>
+    <ds:schemaRef ds:uri="http://schemas.openxmlformats.org/officeDocument/2006/bibliography"/>
+  </ds:schemaRefs>
+</ds:datastoreItem>
 </file>
</xml_diff>

<commit_message>
playing with typewriting anim 2
</commit_message>
<xml_diff>
--- a/docs/TDD.docx
+++ b/docs/TDD.docx
@@ -701,9 +701,11 @@
       <w:r>
         <w:t xml:space="preserve">CSS, </w:t>
       </w:r>
+      <w:proofErr w:type="spellStart"/>
       <w:r>
         <w:t>shadcn</w:t>
       </w:r>
+      <w:proofErr w:type="spellEnd"/>
       <w:r>
         <w:t xml:space="preserve"> component library</w:t>
       </w:r>
@@ -712,11 +714,16 @@
       <w:r>
         <w:t xml:space="preserve">Animations with GSAP library or </w:t>
       </w:r>
+      <w:proofErr w:type="spellStart"/>
       <w:r>
         <w:t>s</w:t>
       </w:r>
       <w:r>
-        <w:t>css.</w:t>
+        <w:t>css</w:t>
+      </w:r>
+      <w:proofErr w:type="spellEnd"/>
+      <w:r>
+        <w:t>.</w:t>
       </w:r>
     </w:p>
     <w:p>
@@ -771,7 +778,15 @@
         <w:t>So,</w:t>
       </w:r>
       <w:r>
-        <w:t xml:space="preserve"> the whole website will be a forum built out of real html ui elements, not some image or embedded unity game. </w:t>
+        <w:t xml:space="preserve"> the whole website will be a forum built out of real html </w:t>
+      </w:r>
+      <w:proofErr w:type="spellStart"/>
+      <w:r>
+        <w:t>ui</w:t>
+      </w:r>
+      <w:proofErr w:type="spellEnd"/>
+      <w:r>
+        <w:t xml:space="preserve"> elements, not some image or embedded unity game. </w:t>
       </w:r>
       <w:r>
         <w:t>Players are</w:t>
@@ -804,8 +819,13 @@
       <w:r>
         <w:t xml:space="preserve">is </w:t>
       </w:r>
-      <w:r>
-        <w:t>gonna have a fake notebook, when</w:t>
+      <w:proofErr w:type="spellStart"/>
+      <w:r>
+        <w:t>gonna</w:t>
+      </w:r>
+      <w:proofErr w:type="spellEnd"/>
+      <w:r>
+        <w:t xml:space="preserve"> have a fake notebook, when</w:t>
       </w:r>
       <w:r>
         <w:t xml:space="preserve"> he will be writing his inner thoughts</w:t>
@@ -856,7 +876,15 @@
         </w:numPr>
       </w:pPr>
       <w:r>
-        <w:t xml:space="preserve">Website is gonna </w:t>
+        <w:t xml:space="preserve">Website is </w:t>
+      </w:r>
+      <w:proofErr w:type="spellStart"/>
+      <w:r>
+        <w:t>gonna</w:t>
+      </w:r>
+      <w:proofErr w:type="spellEnd"/>
+      <w:r>
+        <w:t xml:space="preserve"> </w:t>
       </w:r>
       <w:r>
         <w:t>have navbar on top and left. This should be playable on mobile too.</w:t>
@@ -907,7 +935,15 @@
         </w:numPr>
       </w:pPr>
       <w:r>
-        <w:t>Feed page (not important tho)</w:t>
+        <w:t xml:space="preserve">Feed page (not important </w:t>
+      </w:r>
+      <w:proofErr w:type="spellStart"/>
+      <w:r>
+        <w:t>tho</w:t>
+      </w:r>
+      <w:proofErr w:type="spellEnd"/>
+      <w:r>
+        <w:t>)</w:t>
       </w:r>
     </w:p>
     <w:p>
@@ -984,7 +1020,15 @@
         </w:numPr>
       </w:pPr>
       <w:r>
-        <w:t>Whole interaction is gonna be scripted and limited, no multiple choices</w:t>
+        <w:t xml:space="preserve">Whole interaction is </w:t>
+      </w:r>
+      <w:proofErr w:type="spellStart"/>
+      <w:r>
+        <w:t>gonna</w:t>
+      </w:r>
+      <w:proofErr w:type="spellEnd"/>
+      <w:r>
+        <w:t xml:space="preserve"> be scripted and limited, no multiple choices</w:t>
       </w:r>
     </w:p>
     <w:p>
@@ -1089,7 +1133,15 @@
         <w:t>Player is allowed to wander on the page a bit (like checking out his feed, friends list, some profile pages)</w:t>
       </w:r>
       <w:r>
-        <w:t xml:space="preserve"> (not so important tho)</w:t>
+        <w:t xml:space="preserve"> (not so important </w:t>
+      </w:r>
+      <w:proofErr w:type="spellStart"/>
+      <w:r>
+        <w:t>tho</w:t>
+      </w:r>
+      <w:proofErr w:type="spellEnd"/>
+      <w:r>
+        <w:t>)</w:t>
       </w:r>
     </w:p>
     <w:p>
@@ -1111,7 +1163,15 @@
         </w:numPr>
       </w:pPr>
       <w:r>
-        <w:t>Animations for UI elements: not only some generic ones like pop ups, but also some custom made, which will reflect how main hero feels at this point (like ui elements falling, mixing or shaking)</w:t>
+        <w:t xml:space="preserve">Animations for UI elements: not only some generic ones like pop ups, but also some custom made, which will reflect how main hero feels at this point (like </w:t>
+      </w:r>
+      <w:proofErr w:type="spellStart"/>
+      <w:r>
+        <w:t>ui</w:t>
+      </w:r>
+      <w:proofErr w:type="spellEnd"/>
+      <w:r>
+        <w:t xml:space="preserve"> elements falling, mixing or shaking)</w:t>
       </w:r>
     </w:p>
     <w:p>
@@ -1123,7 +1183,15 @@
         </w:numPr>
       </w:pPr>
       <w:r>
-        <w:t>Visual effects if it’s even possible in browser, like screen shake or screen glitches or blurring, smth like this</w:t>
+        <w:t xml:space="preserve">Visual effects if it’s even possible in browser, like screen shake or screen glitches or blurring, </w:t>
+      </w:r>
+      <w:proofErr w:type="spellStart"/>
+      <w:r>
+        <w:t>smth</w:t>
+      </w:r>
+      <w:proofErr w:type="spellEnd"/>
+      <w:r>
+        <w:t xml:space="preserve"> like this</w:t>
       </w:r>
     </w:p>
     <w:p>
@@ -1170,7 +1238,15 @@
         </w:numPr>
       </w:pPr>
       <w:r>
-        <w:t>Some ambient bg music maybe? Or no music at all, not sure yet</w:t>
+        <w:t xml:space="preserve">Some ambient </w:t>
+      </w:r>
+      <w:proofErr w:type="spellStart"/>
+      <w:r>
+        <w:t>bg</w:t>
+      </w:r>
+      <w:proofErr w:type="spellEnd"/>
+      <w:r>
+        <w:t xml:space="preserve"> music maybe? Or no music at all, not sure yet</w:t>
       </w:r>
     </w:p>
     <w:p>
@@ -1264,7 +1340,15 @@
         <w:t>Feed page</w:t>
       </w:r>
       <w:r>
-        <w:t xml:space="preserve"> (not needed rn)</w:t>
+        <w:t xml:space="preserve"> (not needed </w:t>
+      </w:r>
+      <w:proofErr w:type="spellStart"/>
+      <w:r>
+        <w:t>rn</w:t>
+      </w:r>
+      <w:proofErr w:type="spellEnd"/>
+      <w:r>
+        <w:t>)</w:t>
       </w:r>
       <w:r>
         <w:t xml:space="preserve"> </w:t>
@@ -1642,7 +1726,15 @@
         </w:numPr>
       </w:pPr>
       <w:r>
-        <w:t>Feed page (not needed rn)</w:t>
+        <w:t xml:space="preserve">Feed page (not needed </w:t>
+      </w:r>
+      <w:proofErr w:type="spellStart"/>
+      <w:r>
+        <w:t>rn</w:t>
+      </w:r>
+      <w:proofErr w:type="spellEnd"/>
+      <w:r>
+        <w:t>)</w:t>
       </w:r>
       <w:r>
         <w:t xml:space="preserve"> </w:t>
@@ -2040,6 +2132,18 @@
     </w:p>
     <w:p>
       <w:pPr>
+        <w:pStyle w:val="ListParagraph"/>
+        <w:numPr>
+          <w:ilvl w:val="0"/>
+          <w:numId w:val="8"/>
+        </w:numPr>
+      </w:pPr>
+      <w:r>
+        <w:t xml:space="preserve">Overlapping thoughts </w:t>
+      </w:r>
+    </w:p>
+    <w:p>
+      <w:pPr>
         <w:pStyle w:val="Heading3"/>
       </w:pPr>
       <w:r>
@@ -2055,8 +2159,13 @@
         </w:numPr>
       </w:pPr>
       <w:r>
-        <w:t>Content for profile pages (main_hero</w:t>
-      </w:r>
+        <w:t>Content for profile pages (</w:t>
+      </w:r>
+      <w:proofErr w:type="spellStart"/>
+      <w:r>
+        <w:t>main_hero</w:t>
+      </w:r>
+      <w:proofErr w:type="spellEnd"/>
       <w:r>
         <w:t xml:space="preserve">, </w:t>
       </w:r>
@@ -2073,10 +2182,26 @@
         </w:numPr>
       </w:pPr>
       <w:r>
-        <w:t>Content for feed pages (main_hero, sillygoose228)</w:t>
-      </w:r>
-      <w:r>
-        <w:t xml:space="preserve"> (not needed rn)</w:t>
+        <w:t>Content for feed pages (</w:t>
+      </w:r>
+      <w:proofErr w:type="spellStart"/>
+      <w:r>
+        <w:t>main_hero</w:t>
+      </w:r>
+      <w:proofErr w:type="spellEnd"/>
+      <w:r>
+        <w:t>, sillygoose228)</w:t>
+      </w:r>
+      <w:r>
+        <w:t xml:space="preserve"> (not needed </w:t>
+      </w:r>
+      <w:proofErr w:type="spellStart"/>
+      <w:r>
+        <w:t>rn</w:t>
+      </w:r>
+      <w:proofErr w:type="spellEnd"/>
+      <w:r>
+        <w:t>)</w:t>
       </w:r>
     </w:p>
     <w:p>
@@ -2144,7 +2269,15 @@
         </w:numPr>
       </w:pPr>
       <w:r>
-        <w:t>Ambient bg music</w:t>
+        <w:t xml:space="preserve">Ambient </w:t>
+      </w:r>
+      <w:proofErr w:type="spellStart"/>
+      <w:r>
+        <w:t>bg</w:t>
+      </w:r>
+      <w:proofErr w:type="spellEnd"/>
+      <w:r>
+        <w:t xml:space="preserve"> music</w:t>
       </w:r>
     </w:p>
     <w:p>
@@ -2208,7 +2341,15 @@
         </w:numPr>
       </w:pPr>
       <w:r>
-        <w:t>How to animate ui elements that have relative position</w:t>
+        <w:t xml:space="preserve">How to animate </w:t>
+      </w:r>
+      <w:proofErr w:type="spellStart"/>
+      <w:r>
+        <w:t>ui</w:t>
+      </w:r>
+      <w:proofErr w:type="spellEnd"/>
+      <w:r>
+        <w:t xml:space="preserve"> elements that have relative position</w:t>
       </w:r>
     </w:p>
     <w:p/>

</xml_diff>